<commit_message>
cookies and filter tags options
</commit_message>
<xml_diff>
--- a/public/words/result.docx
+++ b/public/words/result.docx
@@ -236,13 +236,13 @@
           <w:caps/>
           <w:lang w:val="en-US"/>
         </w:rPr>
-        <w:t>Hopik</w:t>
-      </w:r>
-      <w:r>
-        <w:rPr>
-          <w:lang w:val="en-US"/>
-        </w:rPr>
-        <w:t xml:space="preserve"> Slivová polévka</w:t>
+        <w:t>Zelňačka</w:t>
+      </w:r>
+      <w:r>
+        <w:rPr>
+          <w:lang w:val="en-US"/>
+        </w:rPr>
+        <w:t xml:space="preserve"> Polévka ze zelím</w:t>
       </w:r>
       <w:r>
         <w:rPr>
@@ -268,109 +268,6 @@
         <w:t>Kč</w:t>
       </w:r>
       <w:proofErr w:type="spellEnd"/>
-    </w:p>
-    <w:p>
-      <w:pPr>
-        <w:spacing w:before="120" w:after="0"/>
-        <w:rPr>
-          <w:b/>
-          <w:bCs/>
-          <w:caps/>
-          <w:sz w:val="24"/>
-          <w:szCs w:val="24"/>
-          <w:lang w:val="en-US"/>
-        </w:rPr>
-      </w:pPr>
-      <w:r>
-        <w:rPr>
-          <w:b/>
-          <w:bCs/>
-          <w:caps/>
-          <w:sz w:val="24"/>
-          <w:szCs w:val="24"/>
-          <w:lang w:val="en-US"/>
-        </w:rPr>
-        <w:t>Vegetariánské</w:t>
-      </w:r>
-      <w:bookmarkStart w:id="0" w:name="_GoBack"/>
-      <w:bookmarkEnd w:id="0"/>
-    </w:p>
-    <w:p>
-      <w:pPr>
-        <w:spacing w:before="240" w:after="0" w:line="240" w:lineRule="auto"/>
-        <w:rPr>
-          <w:caps/>
-          <w:sz w:val="32"/>
-          <w:szCs w:val="32"/>
-          <w:lang w:val="en-US"/>
-        </w:rPr>
-      </w:pPr>
-      <w:r>
-        <w:rPr>
-          <w:b/>
-          <w:bCs/>
-          <w:caps/>
-          <w:sz w:val="32"/>
-          <w:szCs w:val="32"/>
-          <w:lang w:val="en-US"/>
-        </w:rPr>
-        <w:t>Úterý</w:t>
-      </w:r>
-      <w:r>
-        <w:rPr>
-          <w:b/>
-          <w:bCs/>
-          <w:caps/>
-          <w:sz w:val="32"/>
-          <w:szCs w:val="32"/>
-          <w:lang w:val="en-US"/>
-        </w:rPr>
-        <w:t xml:space="preserve"> </w:t>
-      </w:r>
-      <w:r>
-        <w:rPr>
-          <w:caps/>
-          <w:sz w:val="32"/>
-          <w:szCs w:val="32"/>
-          <w:lang w:val="en-US"/>
-        </w:rPr>
-        <w:t xml:space="preserve">| </w:t>
-      </w:r>
-      <w:r>
-        <w:rPr>
-          <w:caps/>
-          <w:sz w:val="32"/>
-          <w:szCs w:val="32"/>
-          <w:lang w:val="en-US"/>
-        </w:rPr>
-        <w:t>Tuesday</w:t>
-      </w:r>
-    </w:p>
-    <w:p>
-      <w:pPr>
-        <w:spacing w:before="120" w:after="0"/>
-        <w:rPr>
-          <w:b/>
-          <w:bCs/>
-          <w:caps/>
-          <w:sz w:val="24"/>
-          <w:szCs w:val="24"/>
-          <w:lang w:val="en-US"/>
-        </w:rPr>
-      </w:pPr>
-      <w:r>
-        <w:rPr>
-          <w:b/>
-          <w:bCs/>
-          <w:caps/>
-          <w:sz w:val="24"/>
-          <w:szCs w:val="24"/>
-          <w:lang w:val="en-US"/>
-        </w:rPr>
-        <w:t>Polévka</w:t>
-      </w:r>
-      <w:bookmarkStart w:id="0" w:name="_GoBack"/>
-      <w:bookmarkEnd w:id="0"/>
     </w:p>
     <w:p>
       <w:pPr>
@@ -390,13 +287,13 @@
           <w:caps/>
           <w:lang w:val="en-US"/>
         </w:rPr>
-        <w:t>Hopik</w:t>
-      </w:r>
-      <w:r>
-        <w:rPr>
-          <w:lang w:val="en-US"/>
-        </w:rPr>
-        <w:t xml:space="preserve"> Slivová polévka</w:t>
+        <w:t>Zelňačka</w:t>
+      </w:r>
+      <w:r>
+        <w:rPr>
+          <w:lang w:val="en-US"/>
+        </w:rPr>
+        <w:t xml:space="preserve"> Polévka ze zelím</w:t>
       </w:r>
       <w:r>
         <w:rPr>
@@ -444,110 +341,7 @@
           <w:szCs w:val="24"/>
           <w:lang w:val="en-US"/>
         </w:rPr>
-        <w:t>Masové</w:t>
-      </w:r>
-      <w:bookmarkStart w:id="0" w:name="_GoBack"/>
-      <w:bookmarkEnd w:id="0"/>
-    </w:p>
-    <w:p>
-      <w:pPr>
-        <w:spacing w:before="120" w:after="0"/>
-        <w:rPr>
-          <w:b/>
-          <w:bCs/>
-          <w:caps/>
-          <w:sz w:val="24"/>
-          <w:szCs w:val="24"/>
-          <w:lang w:val="en-US"/>
-        </w:rPr>
-      </w:pPr>
-      <w:r>
-        <w:rPr>
-          <w:b/>
-          <w:bCs/>
-          <w:caps/>
-          <w:sz w:val="24"/>
-          <w:szCs w:val="24"/>
-          <w:lang w:val="en-US"/>
-        </w:rPr>
         <w:t>Vegetariánské</w:t>
-      </w:r>
-      <w:bookmarkStart w:id="0" w:name="_GoBack"/>
-      <w:bookmarkEnd w:id="0"/>
-    </w:p>
-    <w:p>
-      <w:pPr>
-        <w:spacing w:before="240" w:after="0" w:line="240" w:lineRule="auto"/>
-        <w:rPr>
-          <w:caps/>
-          <w:sz w:val="32"/>
-          <w:szCs w:val="32"/>
-          <w:lang w:val="en-US"/>
-        </w:rPr>
-      </w:pPr>
-      <w:r>
-        <w:rPr>
-          <w:b/>
-          <w:bCs/>
-          <w:caps/>
-          <w:sz w:val="32"/>
-          <w:szCs w:val="32"/>
-          <w:lang w:val="en-US"/>
-        </w:rPr>
-        <w:t>Středa</w:t>
-      </w:r>
-      <w:r>
-        <w:rPr>
-          <w:b/>
-          <w:bCs/>
-          <w:caps/>
-          <w:sz w:val="32"/>
-          <w:szCs w:val="32"/>
-          <w:lang w:val="en-US"/>
-        </w:rPr>
-        <w:t xml:space="preserve"> </w:t>
-      </w:r>
-      <w:r>
-        <w:rPr>
-          <w:caps/>
-          <w:sz w:val="32"/>
-          <w:szCs w:val="32"/>
-          <w:lang w:val="en-US"/>
-        </w:rPr>
-        <w:t xml:space="preserve">| </w:t>
-      </w:r>
-      <w:r>
-        <w:rPr>
-          <w:caps/>
-          <w:sz w:val="32"/>
-          <w:szCs w:val="32"/>
-          <w:lang w:val="en-US"/>
-        </w:rPr>
-        <w:t>Wednesday</w:t>
-      </w:r>
-    </w:p>
-    <w:p>
-      <w:pPr>
-        <w:spacing w:before="120" w:after="0"/>
-        <w:rPr>
-          <w:b/>
-          <w:bCs/>
-          <w:caps/>
-          <w:sz w:val="24"/>
-          <w:szCs w:val="24"/>
-          <w:lang w:val="en-US"/>
-        </w:rPr>
-      </w:pPr>
-      <w:r>
-        <w:rPr>
-          <w:b/>
-          <w:bCs/>
-          <w:caps/>
-          <w:sz w:val="24"/>
-          <w:szCs w:val="24"/>
-          <w:lang w:val="en-US"/>
-        </w:rPr>
-        <w:t>Polévka</w:t>
       </w:r>
       <w:bookmarkStart w:id="0" w:name="_GoBack"/>
       <w:bookmarkEnd w:id="0"/>
@@ -605,58 +399,6 @@
     </w:p>
     <w:p>
       <w:pPr>
-        <w:spacing w:before="120" w:after="0"/>
-        <w:rPr>
-          <w:b/>
-          <w:bCs/>
-          <w:caps/>
-          <w:sz w:val="24"/>
-          <w:szCs w:val="24"/>
-          <w:lang w:val="en-US"/>
-        </w:rPr>
-      </w:pPr>
-      <w:r>
-        <w:rPr>
-          <w:b/>
-          <w:bCs/>
-          <w:caps/>
-          <w:sz w:val="24"/>
-          <w:szCs w:val="24"/>
-          <w:lang w:val="en-US"/>
-        </w:rPr>
-        <w:t>Masové</w:t>
-      </w:r>
-      <w:bookmarkStart w:id="0" w:name="_GoBack"/>
-      <w:bookmarkEnd w:id="0"/>
-    </w:p>
-    <w:p>
-      <w:pPr>
-        <w:spacing w:before="120" w:after="0"/>
-        <w:rPr>
-          <w:b/>
-          <w:bCs/>
-          <w:caps/>
-          <w:sz w:val="24"/>
-          <w:szCs w:val="24"/>
-          <w:lang w:val="en-US"/>
-        </w:rPr>
-      </w:pPr>
-      <w:r>
-        <w:rPr>
-          <w:b/>
-          <w:bCs/>
-          <w:caps/>
-          <w:sz w:val="24"/>
-          <w:szCs w:val="24"/>
-          <w:lang w:val="en-US"/>
-        </w:rPr>
-        <w:t>Vegetariánské</w:t>
-      </w:r>
-      <w:bookmarkStart w:id="0" w:name="_GoBack"/>
-      <w:bookmarkEnd w:id="0"/>
-    </w:p>
-    <w:p>
-      <w:pPr>
         <w:spacing w:before="240" w:after="0" w:line="240" w:lineRule="auto"/>
         <w:rPr>
           <w:caps/>
@@ -674,7 +416,7 @@
           <w:szCs w:val="32"/>
           <w:lang w:val="en-US"/>
         </w:rPr>
-        <w:t>Čtvrtek</w:t>
+        <w:t>Úterý</w:t>
       </w:r>
       <w:r>
         <w:rPr>
@@ -703,7 +445,7 @@
           <w:szCs w:val="32"/>
           <w:lang w:val="en-US"/>
         </w:rPr>
-        <w:t>Thursday</w:t>
+        <w:t>Tuesday</w:t>
       </w:r>
     </w:p>
     <w:p>
@@ -750,13 +492,13 @@
           <w:caps/>
           <w:lang w:val="en-US"/>
         </w:rPr>
-        <w:t>Prdelačka</w:t>
-      </w:r>
-      <w:r>
-        <w:rPr>
-          <w:lang w:val="en-US"/>
-        </w:rPr>
-        <w:t xml:space="preserve"> Vepřová dobrota</w:t>
+        <w:t>Slivovice</w:t>
+      </w:r>
+      <w:r>
+        <w:rPr>
+          <w:lang w:val="en-US"/>
+        </w:rPr>
+        <w:t xml:space="preserve"> Slivová polévka</w:t>
       </w:r>
       <w:r>
         <w:rPr>
@@ -770,7 +512,289 @@
           <w:bCs/>
           <w:lang w:val="en-US"/>
         </w:rPr>
-        <w:t xml:space="preserve">48 </w:t>
+        <w:t xml:space="preserve">45 </w:t>
+      </w:r>
+      <w:proofErr w:type="spellStart"/>
+      <w:r>
+        <w:rPr>
+          <w:b/>
+          <w:bCs/>
+          <w:lang w:val="en-US"/>
+        </w:rPr>
+        <w:t>Kč</w:t>
+      </w:r>
+      <w:proofErr w:type="spellEnd"/>
+    </w:p>
+    <w:p>
+      <w:pPr>
+        <w:spacing w:before="120" w:after="0"/>
+        <w:rPr>
+          <w:b/>
+          <w:bCs/>
+          <w:caps/>
+          <w:sz w:val="24"/>
+          <w:szCs w:val="24"/>
+          <w:lang w:val="en-US"/>
+        </w:rPr>
+      </w:pPr>
+      <w:r>
+        <w:rPr>
+          <w:b/>
+          <w:bCs/>
+          <w:caps/>
+          <w:sz w:val="24"/>
+          <w:szCs w:val="24"/>
+          <w:lang w:val="en-US"/>
+        </w:rPr>
+        <w:t>Masové</w:t>
+      </w:r>
+      <w:bookmarkStart w:id="0" w:name="_GoBack"/>
+      <w:bookmarkEnd w:id="0"/>
+    </w:p>
+    <w:p>
+      <w:pPr>
+        <w:tabs>
+          <w:tab w:val="right" w:pos="9781"/>
+        </w:tabs>
+        <w:spacing w:after="0"/>
+        <w:ind w:left="113"/>
+        <w:rPr>
+          <w:lang w:val="en-US"/>
+        </w:rPr>
+      </w:pPr>
+      <w:r>
+        <w:rPr>
+          <w:b/>
+          <w:bCs/>
+          <w:caps/>
+          <w:lang w:val="en-US"/>
+        </w:rPr>
+        <w:t>Slivovice</w:t>
+      </w:r>
+      <w:r>
+        <w:rPr>
+          <w:lang w:val="en-US"/>
+        </w:rPr>
+        <w:t xml:space="preserve"> Slivová polévka</w:t>
+      </w:r>
+      <w:r>
+        <w:rPr>
+          <w:lang w:val="en-US"/>
+        </w:rPr>
+        <w:tab/>
+      </w:r>
+      <w:r>
+        <w:rPr>
+          <w:b/>
+          <w:bCs/>
+          <w:lang w:val="en-US"/>
+        </w:rPr>
+        <w:t xml:space="preserve">45 </w:t>
+      </w:r>
+      <w:proofErr w:type="spellStart"/>
+      <w:r>
+        <w:rPr>
+          <w:b/>
+          <w:bCs/>
+          <w:lang w:val="en-US"/>
+        </w:rPr>
+        <w:t>Kč</w:t>
+      </w:r>
+      <w:proofErr w:type="spellEnd"/>
+    </w:p>
+    <w:p>
+      <w:pPr>
+        <w:spacing w:before="120" w:after="0"/>
+        <w:rPr>
+          <w:b/>
+          <w:bCs/>
+          <w:caps/>
+          <w:sz w:val="24"/>
+          <w:szCs w:val="24"/>
+          <w:lang w:val="en-US"/>
+        </w:rPr>
+      </w:pPr>
+      <w:r>
+        <w:rPr>
+          <w:b/>
+          <w:bCs/>
+          <w:caps/>
+          <w:sz w:val="24"/>
+          <w:szCs w:val="24"/>
+          <w:lang w:val="en-US"/>
+        </w:rPr>
+        <w:t>Vegetariánské</w:t>
+      </w:r>
+      <w:bookmarkStart w:id="0" w:name="_GoBack"/>
+      <w:bookmarkEnd w:id="0"/>
+    </w:p>
+    <w:p>
+      <w:pPr>
+        <w:tabs>
+          <w:tab w:val="right" w:pos="9781"/>
+        </w:tabs>
+        <w:spacing w:after="0"/>
+        <w:ind w:left="113"/>
+        <w:rPr>
+          <w:lang w:val="en-US"/>
+        </w:rPr>
+      </w:pPr>
+      <w:r>
+        <w:rPr>
+          <w:b/>
+          <w:bCs/>
+          <w:caps/>
+          <w:lang w:val="en-US"/>
+        </w:rPr>
+        <w:t>Slivovice</w:t>
+      </w:r>
+      <w:r>
+        <w:rPr>
+          <w:lang w:val="en-US"/>
+        </w:rPr>
+        <w:t xml:space="preserve"> Slivová polévka</w:t>
+      </w:r>
+      <w:r>
+        <w:rPr>
+          <w:lang w:val="en-US"/>
+        </w:rPr>
+        <w:tab/>
+      </w:r>
+      <w:r>
+        <w:rPr>
+          <w:b/>
+          <w:bCs/>
+          <w:lang w:val="en-US"/>
+        </w:rPr>
+        <w:t xml:space="preserve">45 </w:t>
+      </w:r>
+      <w:proofErr w:type="spellStart"/>
+      <w:r>
+        <w:rPr>
+          <w:b/>
+          <w:bCs/>
+          <w:lang w:val="en-US"/>
+        </w:rPr>
+        <w:t>Kč</w:t>
+      </w:r>
+      <w:proofErr w:type="spellEnd"/>
+    </w:p>
+    <w:p>
+      <w:pPr>
+        <w:spacing w:before="240" w:after="0" w:line="240" w:lineRule="auto"/>
+        <w:rPr>
+          <w:caps/>
+          <w:sz w:val="32"/>
+          <w:szCs w:val="32"/>
+          <w:lang w:val="en-US"/>
+        </w:rPr>
+      </w:pPr>
+      <w:r>
+        <w:rPr>
+          <w:b/>
+          <w:bCs/>
+          <w:caps/>
+          <w:sz w:val="32"/>
+          <w:szCs w:val="32"/>
+          <w:lang w:val="en-US"/>
+        </w:rPr>
+        <w:t>Středa</w:t>
+      </w:r>
+      <w:r>
+        <w:rPr>
+          <w:b/>
+          <w:bCs/>
+          <w:caps/>
+          <w:sz w:val="32"/>
+          <w:szCs w:val="32"/>
+          <w:lang w:val="en-US"/>
+        </w:rPr>
+        <w:t xml:space="preserve"> </w:t>
+      </w:r>
+      <w:r>
+        <w:rPr>
+          <w:caps/>
+          <w:sz w:val="32"/>
+          <w:szCs w:val="32"/>
+          <w:lang w:val="en-US"/>
+        </w:rPr>
+        <w:t xml:space="preserve">| </w:t>
+      </w:r>
+      <w:r>
+        <w:rPr>
+          <w:caps/>
+          <w:sz w:val="32"/>
+          <w:szCs w:val="32"/>
+          <w:lang w:val="en-US"/>
+        </w:rPr>
+        <w:t>Wednesday</w:t>
+      </w:r>
+    </w:p>
+    <w:p>
+      <w:pPr>
+        <w:spacing w:before="120" w:after="0"/>
+        <w:rPr>
+          <w:b/>
+          <w:bCs/>
+          <w:caps/>
+          <w:sz w:val="24"/>
+          <w:szCs w:val="24"/>
+          <w:lang w:val="en-US"/>
+        </w:rPr>
+      </w:pPr>
+      <w:r>
+        <w:rPr>
+          <w:b/>
+          <w:bCs/>
+          <w:caps/>
+          <w:sz w:val="24"/>
+          <w:szCs w:val="24"/>
+          <w:lang w:val="en-US"/>
+        </w:rPr>
+        <w:t>Polévka</w:t>
+      </w:r>
+      <w:bookmarkStart w:id="0" w:name="_GoBack"/>
+      <w:bookmarkEnd w:id="0"/>
+    </w:p>
+    <w:p>
+      <w:pPr>
+        <w:tabs>
+          <w:tab w:val="right" w:pos="9781"/>
+        </w:tabs>
+        <w:spacing w:after="0"/>
+        <w:ind w:left="113"/>
+        <w:rPr>
+          <w:lang w:val="en-US"/>
+        </w:rPr>
+      </w:pPr>
+      <w:r>
+        <w:rPr>
+          <w:b/>
+          <w:bCs/>
+          <w:caps/>
+          <w:lang w:val="en-US"/>
+        </w:rPr>
+        <w:t>Zelňačka</w:t>
+      </w:r>
+      <w:r>
+        <w:rPr>
+          <w:lang w:val="en-US"/>
+        </w:rPr>
+        <w:t xml:space="preserve"> Polévka ze zelím</w:t>
+      </w:r>
+      <w:r>
+        <w:rPr>
+          <w:lang w:val="en-US"/>
+        </w:rPr>
+        <w:tab/>
+      </w:r>
+      <w:r>
+        <w:rPr>
+          <w:b/>
+          <w:bCs/>
+          <w:lang w:val="en-US"/>
+        </w:rPr>
+        <w:t xml:space="preserve">45 </w:t>
       </w:r>
       <w:proofErr w:type="spellStart"/>
       <w:r>

</xml_diff>

<commit_message>
stažení šablony vymakaný url šablon
</commit_message>
<xml_diff>
--- a/public/words/result.docx
+++ b/public/words/result.docx
@@ -4,95 +4,296 @@
   <w:body>
     <w:p>
       <w:pPr>
-        <w:ind w:left="1080"/>
+        <w:jc w:val="center"/>
         <w:rPr>
           <w:lang w:val="en-US"/>
         </w:rPr>
       </w:pPr>
       <w:r>
         <w:rPr>
-          <w:lang w:val="en-GB"/>
-        </w:rPr>
-        <w:t/>
-      </w:r>
-      <w:r>
-        <w:rPr>
-          <w:lang w:val="en-GB"/>
-        </w:rPr>
-        <w:t xml:space="preserve"> </w:t>
-      </w:r>
-      <w:bookmarkStart w:id="0" w:name="_GoBack"/>
-      <w:bookmarkEnd w:id="0"/>
-      <w:r>
-        <w:rPr>
-          <w:lang w:val="en-GB"/>
-        </w:rPr>
-        <w:t>Aloo Gobi 99 // Brambory s květákem v kari omáčce</w:t>
+          <w:noProof/>
+          <w:lang w:val="en-US"/>
+        </w:rPr>
+        <w:drawing>
+          <wp:inline distT="0" distB="0" distL="0" distR="0" wp14:anchorId="78837A4F" wp14:editId="05DA401D">
+            <wp:extent cx="1589691" cy="813547"/>
+            <wp:effectExtent l="0" t="0" r="0" b="0"/>
+            <wp:docPr id="1" name="Obrázek 1"/>
+            <wp:cNvGraphicFramePr>
+              <a:graphicFrameLocks xmlns:a="http://schemas.openxmlformats.org/drawingml/2006/main" noChangeAspect="1"/>
+            </wp:cNvGraphicFramePr>
+            <a:graphic xmlns:a="http://schemas.openxmlformats.org/drawingml/2006/main">
+              <a:graphicData uri="http://schemas.openxmlformats.org/drawingml/2006/picture">
+                <pic:pic xmlns:pic="http://schemas.openxmlformats.org/drawingml/2006/picture">
+                  <pic:nvPicPr>
+                    <pic:cNvPr id="0" name="Picture 1"/>
+                    <pic:cNvPicPr>
+                      <a:picLocks noChangeAspect="1" noChangeArrowheads="1"/>
+                    </pic:cNvPicPr>
+                  </pic:nvPicPr>
+                  <pic:blipFill>
+                    <a:blip r:embed="rId6" cstate="print">
+                      <a:extLst>
+                        <a:ext uri="{28A0092B-C50C-407E-A947-70E740481C1C}">
+                          <a14:useLocalDpi xmlns:a14="http://schemas.microsoft.com/office/drawing/2010/main" val="0"/>
+                        </a:ext>
+                      </a:extLst>
+                    </a:blip>
+                    <a:srcRect/>
+                    <a:stretch>
+                      <a:fillRect/>
+                    </a:stretch>
+                  </pic:blipFill>
+                  <pic:spPr bwMode="auto">
+                    <a:xfrm>
+                      <a:off x="0" y="0"/>
+                      <a:ext cx="1608552" cy="823200"/>
+                    </a:xfrm>
+                    <a:prstGeom prst="rect">
+                      <a:avLst/>
+                    </a:prstGeom>
+                    <a:noFill/>
+                    <a:ln>
+                      <a:noFill/>
+                    </a:ln>
+                  </pic:spPr>
+                </pic:pic>
+              </a:graphicData>
+            </a:graphic>
+          </wp:inline>
+        </w:drawing>
       </w:r>
     </w:p>
     <w:p>
       <w:pPr>
-        <w:ind w:left="1080"/>
-        <w:rPr>
+        <w:spacing w:before="240" w:after="0" w:line="240" w:lineRule="auto"/>
+        <w:rPr>
+          <w:caps/>
+          <w:sz w:val="32"/>
+          <w:szCs w:val="32"/>
           <w:lang w:val="en-US"/>
         </w:rPr>
       </w:pPr>
       <w:r>
         <w:rPr>
-          <w:lang w:val="en-GB"/>
-        </w:rPr>
-        <w:t/>
-      </w:r>
-      <w:r>
-        <w:rPr>
-          <w:lang w:val="en-GB"/>
+          <w:b/>
+          <w:bCs/>
+          <w:caps/>
+          <w:sz w:val="32"/>
+          <w:szCs w:val="32"/>
+          <w:lang w:val="en-US"/>
+        </w:rPr>
+        <w:t>Čtvrtek</w:t>
+      </w:r>
+      <w:r>
+        <w:rPr>
+          <w:b/>
+          <w:bCs/>
+          <w:caps/>
+          <w:sz w:val="32"/>
+          <w:szCs w:val="32"/>
+          <w:lang w:val="en-US"/>
         </w:rPr>
         <w:t xml:space="preserve"> </w:t>
       </w:r>
-      <w:bookmarkStart w:id="0" w:name="_GoBack"/>
-      <w:bookmarkEnd w:id="0"/>
-      <w:r>
-        <w:rPr>
-          <w:lang w:val="en-GB"/>
-        </w:rPr>
-        <w:t>Aloo Gajar Matar 99 // Brambory s mrkví a hráškem v omáčce</w:t>
+      <w:r>
+        <w:rPr>
+          <w:caps/>
+          <w:sz w:val="32"/>
+          <w:szCs w:val="32"/>
+          <w:lang w:val="en-US"/>
+        </w:rPr>
+        <w:t xml:space="preserve">| </w:t>
+      </w:r>
+      <w:r>
+        <w:rPr>
+          <w:caps/>
+          <w:sz w:val="32"/>
+          <w:szCs w:val="32"/>
+          <w:lang w:val="en-US"/>
+        </w:rPr>
+        <w:t>Thursday</w:t>
       </w:r>
     </w:p>
     <w:p>
       <w:pPr>
-        <w:ind w:left="1080"/>
-        <w:rPr>
+        <w:spacing w:before="120" w:after="0"/>
+        <w:rPr>
+          <w:b/>
+          <w:bCs/>
+          <w:caps/>
+          <w:sz w:val="24"/>
+          <w:szCs w:val="24"/>
           <w:lang w:val="en-US"/>
         </w:rPr>
       </w:pPr>
       <w:r>
         <w:rPr>
-          <w:lang w:val="en-GB"/>
-        </w:rPr>
-        <w:t>1.   </w:t>
-      </w:r>
-      <w:r>
-        <w:rPr>
-          <w:lang w:val="en-GB"/>
-        </w:rPr>
-        <w:t xml:space="preserve"> </w:t>
+          <w:b/>
+          <w:bCs/>
+          <w:caps/>
+          <w:sz w:val="24"/>
+          <w:szCs w:val="24"/>
+          <w:lang w:val="en-US"/>
+        </w:rPr>
+        <w:t>Polévka</w:t>
       </w:r>
       <w:bookmarkStart w:id="0" w:name="_GoBack"/>
       <w:bookmarkEnd w:id="0"/>
-      <w:r>
-        <w:rPr>
-          <w:lang w:val="en-GB"/>
-        </w:rPr>
-        <w:t>Aloo Chana 99 // Kousky brambor s cizrnou, podávané v jemně ochucené omáčce</w:t>
-      </w:r>
     </w:p>
     <w:p>
       <w:pPr>
-        <w:jc w:val="center"/>
+        <w:tabs>
+          <w:tab w:val="right" w:pos="9781"/>
+        </w:tabs>
+        <w:spacing w:after="0"/>
+        <w:ind w:left="113"/>
         <w:rPr>
           <w:lang w:val="en-US"/>
         </w:rPr>
       </w:pPr>
+      <w:r>
+        <w:rPr>
+          <w:b/>
+          <w:bCs/>
+          <w:caps/>
+          <w:lang w:val="en-US"/>
+        </w:rPr>
+        <w:t>Čočková polévka</w:t>
+      </w:r>
+      <w:r>
+        <w:rPr>
+          <w:lang w:val="en-US"/>
+        </w:rPr>
+        <w:t xml:space="preserve"> Polévka s černou čočkou</w:t>
+      </w:r>
+      <w:r>
+        <w:rPr>
+          <w:lang w:val="en-US"/>
+        </w:rPr>
+        <w:tab/>
+      </w:r>
+      <w:r>
+        <w:rPr>
+          <w:b/>
+          <w:bCs/>
+          <w:lang w:val="en-US"/>
+        </w:rPr>
+        <w:t xml:space="preserve">17 </w:t>
+      </w:r>
+      <w:proofErr w:type="spellStart"/>
+      <w:r>
+        <w:rPr>
+          <w:b/>
+          <w:bCs/>
+          <w:lang w:val="en-US"/>
+        </w:rPr>
+        <w:t>Kč</w:t>
+      </w:r>
+      <w:proofErr w:type="spellEnd"/>
+    </w:p>
+    <w:p>
+      <w:pPr>
+        <w:spacing w:before="120" w:after="0"/>
+        <w:rPr>
+          <w:b/>
+          <w:bCs/>
+          <w:caps/>
+          <w:sz w:val="24"/>
+          <w:szCs w:val="24"/>
+          <w:lang w:val="en-US"/>
+        </w:rPr>
+      </w:pPr>
+      <w:r>
+        <w:rPr>
+          <w:b/>
+          <w:bCs/>
+          <w:caps/>
+          <w:sz w:val="24"/>
+          <w:szCs w:val="24"/>
+          <w:lang w:val="en-US"/>
+        </w:rPr>
+        <w:t>Masové</w:t>
+      </w:r>
+      <w:bookmarkStart w:id="0" w:name="_GoBack"/>
+      <w:bookmarkEnd w:id="0"/>
+    </w:p>
+    <w:p>
+      <w:pPr>
+        <w:tabs>
+          <w:tab w:val="right" w:pos="9781"/>
+        </w:tabs>
+        <w:spacing w:after="0"/>
+        <w:ind w:left="113"/>
+        <w:rPr>
+          <w:lang w:val="en-US"/>
+        </w:rPr>
+      </w:pPr>
+      <w:r>
+        <w:rPr>
+          <w:b/>
+          <w:bCs/>
+          <w:caps/>
+          <w:lang w:val="en-US"/>
+        </w:rPr>
+        <w:t>Creamy Palak Soup</w:t>
+      </w:r>
+      <w:r>
+        <w:rPr>
+          <w:lang w:val="en-US"/>
+        </w:rPr>
+        <w:t xml:space="preserve"> Indická krémová polévka se špenátem</w:t>
+      </w:r>
+      <w:r>
+        <w:rPr>
+          <w:lang w:val="en-US"/>
+        </w:rPr>
+        <w:tab/>
+      </w:r>
+      <w:r>
+        <w:rPr>
+          <w:b/>
+          <w:bCs/>
+          <w:lang w:val="en-US"/>
+        </w:rPr>
+        <w:t xml:space="preserve">17 </w:t>
+      </w:r>
+      <w:proofErr w:type="spellStart"/>
+      <w:r>
+        <w:rPr>
+          <w:b/>
+          <w:bCs/>
+          <w:lang w:val="en-US"/>
+        </w:rPr>
+        <w:t>Kč</w:t>
+      </w:r>
+      <w:proofErr w:type="spellEnd"/>
+    </w:p>
+    <w:p>
+      <w:pPr>
+        <w:spacing w:before="120" w:after="0"/>
+        <w:rPr>
+          <w:b/>
+          <w:bCs/>
+          <w:caps/>
+          <w:sz w:val="24"/>
+          <w:szCs w:val="24"/>
+          <w:lang w:val="en-US"/>
+        </w:rPr>
+      </w:pPr>
+      <w:r>
+        <w:rPr>
+          <w:b/>
+          <w:bCs/>
+          <w:caps/>
+          <w:sz w:val="24"/>
+          <w:szCs w:val="24"/>
+          <w:lang w:val="en-US"/>
+        </w:rPr>
+        <w:t>Vegetariánské</w:t>
+      </w:r>
+      <w:bookmarkStart w:id="0" w:name="_GoBack"/>
+      <w:bookmarkEnd w:id="0"/>
     </w:p>
     <w:sectPr>
       <w:footerReference w:type="default" r:id="rId7"/>
@@ -575,458 +776,6 @@
     </w:p>
   </w:footnote>
 </w:footnotes>
-</file>
-
-<file path=word/numbering.xml><?xml version="1.0" encoding="utf-8"?>
-<w:numbering xmlns:wpc="http://schemas.microsoft.com/office/word/2010/wordprocessingCanvas" xmlns:cx="http://schemas.microsoft.com/office/drawing/2014/chartex" xmlns:cx1="http://schemas.microsoft.com/office/drawing/2015/9/8/chartex" xmlns:cx2="http://schemas.microsoft.com/office/drawing/2015/10/21/chartex" xmlns:cx3="http://schemas.microsoft.com/office/drawing/2016/5/9/chartex" xmlns:cx4="http://schemas.microsoft.com/office/drawing/2016/5/10/chartex" xmlns:cx5="http://schemas.microsoft.com/office/drawing/2016/5/11/chartex" xmlns:cx6="http://schemas.microsoft.com/office/drawing/2016/5/12/chartex" xmlns:cx7="http://schemas.microsoft.com/office/drawing/2016/5/13/chartex" xmlns:cx8="http://schemas.microsoft.com/office/drawing/2016/5/14/chartex" xmlns:mc="http://schemas.openxmlformats.org/markup-compatibility/2006" xmlns:aink="http://schemas.microsoft.com/office/drawing/2016/ink" xmlns:am3d="http://schemas.microsoft.com/office/drawing/2017/model3d" xmlns:o="urn:schemas-microsoft-com:office:office" xmlns:r="http://schemas.openxmlformats.org/officeDocument/2006/relationships" xmlns:m="http://schemas.openxmlformats.org/officeDocument/2006/math" xmlns:v="urn:schemas-microsoft-com:vml" xmlns:wp14="http://schemas.microsoft.com/office/word/2010/wordprocessingDrawing" xmlns:wp="http://schemas.openxmlformats.org/drawingml/2006/wordprocessingDrawing" xmlns:w10="urn:schemas-microsoft-com:office:word" xmlns:w="http://schemas.openxmlformats.org/wordprocessingml/2006/main" xmlns:w14="http://schemas.microsoft.com/office/word/2010/wordml" xmlns:w15="http://schemas.microsoft.com/office/word/2012/wordml" xmlns:w16cex="http://schemas.microsoft.com/office/word/2018/wordml/cex" xmlns:w16cid="http://schemas.microsoft.com/office/word/2016/wordml/cid" xmlns:w16="http://schemas.microsoft.com/office/word/2018/wordml" xmlns:w16se="http://schemas.microsoft.com/office/word/2015/wordml/symex" xmlns:wpg="http://schemas.microsoft.com/office/word/2010/wordprocessingGroup" xmlns:wpi="http://schemas.microsoft.com/office/word/2010/wordprocessingInk" xmlns:wne="http://schemas.microsoft.com/office/word/2006/wordml" xmlns:wps="http://schemas.microsoft.com/office/word/2010/wordprocessingShape" mc:Ignorable="w14 w15 w16se w16cid w16 w16cex wp14">
-  <w:abstractNum w:abstractNumId="0" w15:restartNumberingAfterBreak="0">
-    <w:nsid w:val="2DE57841"/>
-    <w:multiLevelType w:val="hybridMultilevel"/>
-    <w:tmpl w:val="31FCE560"/>
-    <w:lvl w:ilvl="0" w:tplc="0405000F">
-      <w:start w:val="1"/>
-      <w:numFmt w:val="decimal"/>
-      <w:lvlText w:val="%1."/>
-      <w:lvlJc w:val="left"/>
-      <w:pPr>
-        <w:ind w:left="720" w:hanging="360"/>
-      </w:pPr>
-    </w:lvl>
-    <w:lvl w:ilvl="1" w:tplc="04050019" w:tentative="1">
-      <w:start w:val="1"/>
-      <w:numFmt w:val="lowerLetter"/>
-      <w:lvlText w:val="%2."/>
-      <w:lvlJc w:val="left"/>
-      <w:pPr>
-        <w:ind w:left="1440" w:hanging="360"/>
-      </w:pPr>
-    </w:lvl>
-    <w:lvl w:ilvl="2" w:tplc="0405001B" w:tentative="1">
-      <w:start w:val="1"/>
-      <w:numFmt w:val="lowerRoman"/>
-      <w:lvlText w:val="%3."/>
-      <w:lvlJc w:val="right"/>
-      <w:pPr>
-        <w:ind w:left="2160" w:hanging="180"/>
-      </w:pPr>
-    </w:lvl>
-    <w:lvl w:ilvl="3" w:tplc="0405000F" w:tentative="1">
-      <w:start w:val="1"/>
-      <w:numFmt w:val="decimal"/>
-      <w:lvlText w:val="%4."/>
-      <w:lvlJc w:val="left"/>
-      <w:pPr>
-        <w:ind w:left="2880" w:hanging="360"/>
-      </w:pPr>
-    </w:lvl>
-    <w:lvl w:ilvl="4" w:tplc="04050019" w:tentative="1">
-      <w:start w:val="1"/>
-      <w:numFmt w:val="lowerLetter"/>
-      <w:lvlText w:val="%5."/>
-      <w:lvlJc w:val="left"/>
-      <w:pPr>
-        <w:ind w:left="3600" w:hanging="360"/>
-      </w:pPr>
-    </w:lvl>
-    <w:lvl w:ilvl="5" w:tplc="0405001B" w:tentative="1">
-      <w:start w:val="1"/>
-      <w:numFmt w:val="lowerRoman"/>
-      <w:lvlText w:val="%6."/>
-      <w:lvlJc w:val="right"/>
-      <w:pPr>
-        <w:ind w:left="4320" w:hanging="180"/>
-      </w:pPr>
-    </w:lvl>
-    <w:lvl w:ilvl="6" w:tplc="0405000F" w:tentative="1">
-      <w:start w:val="1"/>
-      <w:numFmt w:val="decimal"/>
-      <w:lvlText w:val="%7."/>
-      <w:lvlJc w:val="left"/>
-      <w:pPr>
-        <w:ind w:left="5040" w:hanging="360"/>
-      </w:pPr>
-    </w:lvl>
-    <w:lvl w:ilvl="7" w:tplc="04050019" w:tentative="1">
-      <w:start w:val="1"/>
-      <w:numFmt w:val="lowerLetter"/>
-      <w:lvlText w:val="%8."/>
-      <w:lvlJc w:val="left"/>
-      <w:pPr>
-        <w:ind w:left="5760" w:hanging="360"/>
-      </w:pPr>
-    </w:lvl>
-    <w:lvl w:ilvl="8" w:tplc="0405001B" w:tentative="1">
-      <w:start w:val="1"/>
-      <w:numFmt w:val="lowerRoman"/>
-      <w:lvlText w:val="%9."/>
-      <w:lvlJc w:val="right"/>
-      <w:pPr>
-        <w:ind w:left="6480" w:hanging="180"/>
-      </w:pPr>
-    </w:lvl>
-  </w:abstractNum>
-  <w:abstractNum w:abstractNumId="1" w15:restartNumberingAfterBreak="0">
-    <w:nsid w:val="44C321BA"/>
-    <w:multiLevelType w:val="hybridMultilevel"/>
-    <w:tmpl w:val="2EA83BE8"/>
-    <w:lvl w:ilvl="0" w:tplc="0405000F">
-      <w:start w:val="1"/>
-      <w:numFmt w:val="decimal"/>
-      <w:lvlText w:val="%1."/>
-      <w:lvlJc w:val="left"/>
-      <w:pPr>
-        <w:ind w:left="720" w:hanging="360"/>
-      </w:pPr>
-    </w:lvl>
-    <w:lvl w:ilvl="1" w:tplc="04050019" w:tentative="1">
-      <w:start w:val="1"/>
-      <w:numFmt w:val="lowerLetter"/>
-      <w:lvlText w:val="%2."/>
-      <w:lvlJc w:val="left"/>
-      <w:pPr>
-        <w:ind w:left="1440" w:hanging="360"/>
-      </w:pPr>
-    </w:lvl>
-    <w:lvl w:ilvl="2" w:tplc="0405001B" w:tentative="1">
-      <w:start w:val="1"/>
-      <w:numFmt w:val="lowerRoman"/>
-      <w:lvlText w:val="%3."/>
-      <w:lvlJc w:val="right"/>
-      <w:pPr>
-        <w:ind w:left="2160" w:hanging="180"/>
-      </w:pPr>
-    </w:lvl>
-    <w:lvl w:ilvl="3" w:tplc="0405000F" w:tentative="1">
-      <w:start w:val="1"/>
-      <w:numFmt w:val="decimal"/>
-      <w:lvlText w:val="%4."/>
-      <w:lvlJc w:val="left"/>
-      <w:pPr>
-        <w:ind w:left="2880" w:hanging="360"/>
-      </w:pPr>
-    </w:lvl>
-    <w:lvl w:ilvl="4" w:tplc="04050019" w:tentative="1">
-      <w:start w:val="1"/>
-      <w:numFmt w:val="lowerLetter"/>
-      <w:lvlText w:val="%5."/>
-      <w:lvlJc w:val="left"/>
-      <w:pPr>
-        <w:ind w:left="3600" w:hanging="360"/>
-      </w:pPr>
-    </w:lvl>
-    <w:lvl w:ilvl="5" w:tplc="0405001B" w:tentative="1">
-      <w:start w:val="1"/>
-      <w:numFmt w:val="lowerRoman"/>
-      <w:lvlText w:val="%6."/>
-      <w:lvlJc w:val="right"/>
-      <w:pPr>
-        <w:ind w:left="4320" w:hanging="180"/>
-      </w:pPr>
-    </w:lvl>
-    <w:lvl w:ilvl="6" w:tplc="0405000F" w:tentative="1">
-      <w:start w:val="1"/>
-      <w:numFmt w:val="decimal"/>
-      <w:lvlText w:val="%7."/>
-      <w:lvlJc w:val="left"/>
-      <w:pPr>
-        <w:ind w:left="5040" w:hanging="360"/>
-      </w:pPr>
-    </w:lvl>
-    <w:lvl w:ilvl="7" w:tplc="04050019" w:tentative="1">
-      <w:start w:val="1"/>
-      <w:numFmt w:val="lowerLetter"/>
-      <w:lvlText w:val="%8."/>
-      <w:lvlJc w:val="left"/>
-      <w:pPr>
-        <w:ind w:left="5760" w:hanging="360"/>
-      </w:pPr>
-    </w:lvl>
-    <w:lvl w:ilvl="8" w:tplc="0405001B" w:tentative="1">
-      <w:start w:val="1"/>
-      <w:numFmt w:val="lowerRoman"/>
-      <w:lvlText w:val="%9."/>
-      <w:lvlJc w:val="right"/>
-      <w:pPr>
-        <w:ind w:left="6480" w:hanging="180"/>
-      </w:pPr>
-    </w:lvl>
-  </w:abstractNum>
-  <w:abstractNum w:abstractNumId="2" w15:restartNumberingAfterBreak="0">
-    <w:nsid w:val="4A4633EA"/>
-    <w:multiLevelType w:val="hybridMultilevel"/>
-    <w:tmpl w:val="BB7ABAA6"/>
-    <w:lvl w:ilvl="0" w:tplc="0405000F">
-      <w:start w:val="1"/>
-      <w:numFmt w:val="decimal"/>
-      <w:lvlText w:val="%1."/>
-      <w:lvlJc w:val="left"/>
-      <w:pPr>
-        <w:ind w:left="720" w:hanging="360"/>
-      </w:pPr>
-    </w:lvl>
-    <w:lvl w:ilvl="1" w:tplc="04050019">
-      <w:start w:val="1"/>
-      <w:numFmt w:val="lowerLetter"/>
-      <w:lvlText w:val="%2."/>
-      <w:lvlJc w:val="left"/>
-      <w:pPr>
-        <w:ind w:left="1440" w:hanging="360"/>
-      </w:pPr>
-    </w:lvl>
-    <w:lvl w:ilvl="2" w:tplc="0405001B">
-      <w:start w:val="1"/>
-      <w:numFmt w:val="lowerRoman"/>
-      <w:lvlText w:val="%3."/>
-      <w:lvlJc w:val="right"/>
-      <w:pPr>
-        <w:ind w:left="2160" w:hanging="180"/>
-      </w:pPr>
-    </w:lvl>
-    <w:lvl w:ilvl="3" w:tplc="0405000F">
-      <w:start w:val="1"/>
-      <w:numFmt w:val="decimal"/>
-      <w:lvlText w:val="%4."/>
-      <w:lvlJc w:val="left"/>
-      <w:pPr>
-        <w:ind w:left="2880" w:hanging="360"/>
-      </w:pPr>
-    </w:lvl>
-    <w:lvl w:ilvl="4" w:tplc="04050019" w:tentative="1">
-      <w:start w:val="1"/>
-      <w:numFmt w:val="lowerLetter"/>
-      <w:lvlText w:val="%5."/>
-      <w:lvlJc w:val="left"/>
-      <w:pPr>
-        <w:ind w:left="3600" w:hanging="360"/>
-      </w:pPr>
-    </w:lvl>
-    <w:lvl w:ilvl="5" w:tplc="0405001B" w:tentative="1">
-      <w:start w:val="1"/>
-      <w:numFmt w:val="lowerRoman"/>
-      <w:lvlText w:val="%6."/>
-      <w:lvlJc w:val="right"/>
-      <w:pPr>
-        <w:ind w:left="4320" w:hanging="180"/>
-      </w:pPr>
-    </w:lvl>
-    <w:lvl w:ilvl="6" w:tplc="0405000F" w:tentative="1">
-      <w:start w:val="1"/>
-      <w:numFmt w:val="decimal"/>
-      <w:lvlText w:val="%7."/>
-      <w:lvlJc w:val="left"/>
-      <w:pPr>
-        <w:ind w:left="5040" w:hanging="360"/>
-      </w:pPr>
-    </w:lvl>
-    <w:lvl w:ilvl="7" w:tplc="04050019" w:tentative="1">
-      <w:start w:val="1"/>
-      <w:numFmt w:val="lowerLetter"/>
-      <w:lvlText w:val="%8."/>
-      <w:lvlJc w:val="left"/>
-      <w:pPr>
-        <w:ind w:left="5760" w:hanging="360"/>
-      </w:pPr>
-    </w:lvl>
-    <w:lvl w:ilvl="8" w:tplc="0405001B" w:tentative="1">
-      <w:start w:val="1"/>
-      <w:numFmt w:val="lowerRoman"/>
-      <w:lvlText w:val="%9."/>
-      <w:lvlJc w:val="right"/>
-      <w:pPr>
-        <w:ind w:left="6480" w:hanging="180"/>
-      </w:pPr>
-    </w:lvl>
-  </w:abstractNum>
-  <w:abstractNum w:abstractNumId="3" w15:restartNumberingAfterBreak="0">
-    <w:nsid w:val="68500729"/>
-    <w:multiLevelType w:val="hybridMultilevel"/>
-    <w:tmpl w:val="E6E20AD2"/>
-    <w:lvl w:ilvl="0" w:tplc="16367EA4">
-      <w:numFmt w:val="decimal"/>
-      <w:lvlText w:val="%1."/>
-      <w:lvlJc w:val="left"/>
-      <w:pPr>
-        <w:ind w:left="1440" w:hanging="360"/>
-      </w:pPr>
-      <w:rPr>
-        <w:rFonts w:hint="default"/>
-      </w:rPr>
-    </w:lvl>
-    <w:lvl w:ilvl="1" w:tplc="04050019" w:tentative="1">
-      <w:start w:val="1"/>
-      <w:numFmt w:val="lowerLetter"/>
-      <w:lvlText w:val="%2."/>
-      <w:lvlJc w:val="left"/>
-      <w:pPr>
-        <w:ind w:left="2160" w:hanging="360"/>
-      </w:pPr>
-    </w:lvl>
-    <w:lvl w:ilvl="2" w:tplc="0405001B" w:tentative="1">
-      <w:start w:val="1"/>
-      <w:numFmt w:val="lowerRoman"/>
-      <w:lvlText w:val="%3."/>
-      <w:lvlJc w:val="right"/>
-      <w:pPr>
-        <w:ind w:left="2880" w:hanging="180"/>
-      </w:pPr>
-    </w:lvl>
-    <w:lvl w:ilvl="3" w:tplc="0405000F" w:tentative="1">
-      <w:start w:val="1"/>
-      <w:numFmt w:val="decimal"/>
-      <w:lvlText w:val="%4."/>
-      <w:lvlJc w:val="left"/>
-      <w:pPr>
-        <w:ind w:left="3600" w:hanging="360"/>
-      </w:pPr>
-    </w:lvl>
-    <w:lvl w:ilvl="4" w:tplc="04050019" w:tentative="1">
-      <w:start w:val="1"/>
-      <w:numFmt w:val="lowerLetter"/>
-      <w:lvlText w:val="%5."/>
-      <w:lvlJc w:val="left"/>
-      <w:pPr>
-        <w:ind w:left="4320" w:hanging="360"/>
-      </w:pPr>
-    </w:lvl>
-    <w:lvl w:ilvl="5" w:tplc="0405001B" w:tentative="1">
-      <w:start w:val="1"/>
-      <w:numFmt w:val="lowerRoman"/>
-      <w:lvlText w:val="%6."/>
-      <w:lvlJc w:val="right"/>
-      <w:pPr>
-        <w:ind w:left="5040" w:hanging="180"/>
-      </w:pPr>
-    </w:lvl>
-    <w:lvl w:ilvl="6" w:tplc="0405000F" w:tentative="1">
-      <w:start w:val="1"/>
-      <w:numFmt w:val="decimal"/>
-      <w:lvlText w:val="%7."/>
-      <w:lvlJc w:val="left"/>
-      <w:pPr>
-        <w:ind w:left="5760" w:hanging="360"/>
-      </w:pPr>
-    </w:lvl>
-    <w:lvl w:ilvl="7" w:tplc="04050019" w:tentative="1">
-      <w:start w:val="1"/>
-      <w:numFmt w:val="lowerLetter"/>
-      <w:lvlText w:val="%8."/>
-      <w:lvlJc w:val="left"/>
-      <w:pPr>
-        <w:ind w:left="6480" w:hanging="360"/>
-      </w:pPr>
-    </w:lvl>
-    <w:lvl w:ilvl="8" w:tplc="0405001B" w:tentative="1">
-      <w:start w:val="1"/>
-      <w:numFmt w:val="lowerRoman"/>
-      <w:lvlText w:val="%9."/>
-      <w:lvlJc w:val="right"/>
-      <w:pPr>
-        <w:ind w:left="7200" w:hanging="180"/>
-      </w:pPr>
-    </w:lvl>
-  </w:abstractNum>
-  <w:abstractNum w:abstractNumId="4" w15:restartNumberingAfterBreak="0">
-    <w:nsid w:val="6BE91DEC"/>
-    <w:multiLevelType w:val="hybridMultilevel"/>
-    <w:tmpl w:val="BB7ABAA6"/>
-    <w:lvl w:ilvl="0" w:tplc="0405000F">
-      <w:start w:val="1"/>
-      <w:numFmt w:val="decimal"/>
-      <w:lvlText w:val="%1."/>
-      <w:lvlJc w:val="left"/>
-      <w:pPr>
-        <w:ind w:left="720" w:hanging="360"/>
-      </w:pPr>
-    </w:lvl>
-    <w:lvl w:ilvl="1" w:tplc="04050019">
-      <w:start w:val="1"/>
-      <w:numFmt w:val="lowerLetter"/>
-      <w:lvlText w:val="%2."/>
-      <w:lvlJc w:val="left"/>
-      <w:pPr>
-        <w:ind w:left="1440" w:hanging="360"/>
-      </w:pPr>
-    </w:lvl>
-    <w:lvl w:ilvl="2" w:tplc="0405001B">
-      <w:start w:val="1"/>
-      <w:numFmt w:val="lowerRoman"/>
-      <w:lvlText w:val="%3."/>
-      <w:lvlJc w:val="right"/>
-      <w:pPr>
-        <w:ind w:left="2160" w:hanging="180"/>
-      </w:pPr>
-    </w:lvl>
-    <w:lvl w:ilvl="3" w:tplc="0405000F">
-      <w:start w:val="1"/>
-      <w:numFmt w:val="decimal"/>
-      <w:lvlText w:val="%4."/>
-      <w:lvlJc w:val="left"/>
-      <w:pPr>
-        <w:ind w:left="2880" w:hanging="360"/>
-      </w:pPr>
-    </w:lvl>
-    <w:lvl w:ilvl="4" w:tplc="04050019" w:tentative="1">
-      <w:start w:val="1"/>
-      <w:numFmt w:val="lowerLetter"/>
-      <w:lvlText w:val="%5."/>
-      <w:lvlJc w:val="left"/>
-      <w:pPr>
-        <w:ind w:left="3600" w:hanging="360"/>
-      </w:pPr>
-    </w:lvl>
-    <w:lvl w:ilvl="5" w:tplc="0405001B" w:tentative="1">
-      <w:start w:val="1"/>
-      <w:numFmt w:val="lowerRoman"/>
-      <w:lvlText w:val="%6."/>
-      <w:lvlJc w:val="right"/>
-      <w:pPr>
-        <w:ind w:left="4320" w:hanging="180"/>
-      </w:pPr>
-    </w:lvl>
-    <w:lvl w:ilvl="6" w:tplc="0405000F" w:tentative="1">
-      <w:start w:val="1"/>
-      <w:numFmt w:val="decimal"/>
-      <w:lvlText w:val="%7."/>
-      <w:lvlJc w:val="left"/>
-      <w:pPr>
-        <w:ind w:left="5040" w:hanging="360"/>
-      </w:pPr>
-    </w:lvl>
-    <w:lvl w:ilvl="7" w:tplc="04050019" w:tentative="1">
-      <w:start w:val="1"/>
-      <w:numFmt w:val="lowerLetter"/>
-      <w:lvlText w:val="%8."/>
-      <w:lvlJc w:val="left"/>
-      <w:pPr>
-        <w:ind w:left="5760" w:hanging="360"/>
-      </w:pPr>
-    </w:lvl>
-    <w:lvl w:ilvl="8" w:tplc="0405001B" w:tentative="1">
-      <w:start w:val="1"/>
-      <w:numFmt w:val="lowerRoman"/>
-      <w:lvlText w:val="%9."/>
-      <w:lvlJc w:val="right"/>
-      <w:pPr>
-        <w:ind w:left="6480" w:hanging="180"/>
-      </w:pPr>
-    </w:lvl>
-  </w:abstractNum>
-  <w:num w:numId="1">
-    <w:abstractNumId w:val="4"/>
-  </w:num>
-  <w:num w:numId="2">
-    <w:abstractNumId w:val="2"/>
-  </w:num>
-  <w:num w:numId="3">
-    <w:abstractNumId w:val="1"/>
-  </w:num>
-  <w:num w:numId="4">
-    <w:abstractNumId w:val="0"/>
-  </w:num>
-  <w:num w:numId="5">
-    <w:abstractNumId w:val="3"/>
-  </w:num>
-</w:numbering>
 </file>
 
 <file path=word/styles.xml><?xml version="1.0" encoding="utf-8"?>
@@ -1622,17 +1371,6 @@
     <w:uiPriority w:val="99"/>
     <w:rsid w:val="007A3C8F"/>
   </w:style>
-  <w:style w:type="paragraph" w:styleId="Odstavecseseznamem">
-    <w:name w:val="List Paragraph"/>
-    <w:basedOn w:val="Normln"/>
-    <w:uiPriority w:val="34"/>
-    <w:qFormat/>
-    <w:rsid w:val="00D209DC"/>
-    <w:pPr>
-      <w:ind w:left="720"/>
-      <w:contextualSpacing/>
-    </w:pPr>
-  </w:style>
 </w:styles>
 </file>
 

</xml_diff>

<commit_message>
fix date bug menu history
</commit_message>
<xml_diff>
--- a/public/words/result.docx
+++ b/public/words/result.docx
@@ -83,7 +83,7 @@
           <w:szCs w:val="32"/>
           <w:lang w:val="en-US"/>
         </w:rPr>
-        <w:t>Pátek</w:t>
+        <w:t>Pondělí</w:t>
       </w:r>
       <w:r>
         <w:rPr>
@@ -112,7 +112,7 @@
           <w:szCs w:val="32"/>
           <w:lang w:val="en-US"/>
         </w:rPr>
-        <w:t>Friday</w:t>
+        <w:t>Monday</w:t>
       </w:r>
     </w:p>
     <w:p>
@@ -159,13 +159,13 @@
           <w:caps/>
           <w:lang w:val="en-US"/>
         </w:rPr>
-        <w:t>Royal Mix Vegetable</w:t>
-      </w:r>
-      <w:r>
-        <w:rPr>
-          <w:lang w:val="en-US"/>
-        </w:rPr>
-        <w:t xml:space="preserve"> Směs zeleniny v kari omáčce</w:t>
+        <w:t>Creamy Mushroom Soup</w:t>
+      </w:r>
+      <w:r>
+        <w:rPr>
+          <w:lang w:val="en-US"/>
+        </w:rPr>
+        <w:t xml:space="preserve"> Indická krémová polévka se žampiony</w:t>
       </w:r>
       <w:r>
         <w:rPr>
@@ -179,7 +179,109 @@
           <w:bCs/>
           <w:lang w:val="en-US"/>
         </w:rPr>
-        <w:t xml:space="preserve">99 </w:t>
+        <w:t xml:space="preserve">17 </w:t>
+      </w:r>
+      <w:proofErr w:type="spellStart"/>
+      <w:r>
+        <w:rPr>
+          <w:b/>
+          <w:bCs/>
+          <w:lang w:val="en-US"/>
+        </w:rPr>
+        <w:t>Kč</w:t>
+      </w:r>
+      <w:proofErr w:type="spellEnd"/>
+    </w:p>
+    <w:p>
+      <w:pPr>
+        <w:tabs>
+          <w:tab w:val="right" w:pos="9781"/>
+        </w:tabs>
+        <w:spacing w:after="0"/>
+        <w:ind w:left="113"/>
+        <w:rPr>
+          <w:lang w:val="en-US"/>
+        </w:rPr>
+      </w:pPr>
+      <w:r>
+        <w:rPr>
+          <w:b/>
+          <w:bCs/>
+          <w:caps/>
+          <w:lang w:val="en-US"/>
+        </w:rPr>
+        <w:t>Creamy Palak Soup</w:t>
+      </w:r>
+      <w:r>
+        <w:rPr>
+          <w:lang w:val="en-US"/>
+        </w:rPr>
+        <w:t xml:space="preserve"> Indická krémová polévka se špenátem</w:t>
+      </w:r>
+      <w:r>
+        <w:rPr>
+          <w:lang w:val="en-US"/>
+        </w:rPr>
+        <w:tab/>
+      </w:r>
+      <w:r>
+        <w:rPr>
+          <w:b/>
+          <w:bCs/>
+          <w:lang w:val="en-US"/>
+        </w:rPr>
+        <w:t xml:space="preserve">17 </w:t>
+      </w:r>
+      <w:proofErr w:type="spellStart"/>
+      <w:r>
+        <w:rPr>
+          <w:b/>
+          <w:bCs/>
+          <w:lang w:val="en-US"/>
+        </w:rPr>
+        <w:t>Kč</w:t>
+      </w:r>
+      <w:proofErr w:type="spellEnd"/>
+    </w:p>
+    <w:p>
+      <w:pPr>
+        <w:tabs>
+          <w:tab w:val="right" w:pos="9781"/>
+        </w:tabs>
+        <w:spacing w:after="0"/>
+        <w:ind w:left="113"/>
+        <w:rPr>
+          <w:lang w:val="en-US"/>
+        </w:rPr>
+      </w:pPr>
+      <w:r>
+        <w:rPr>
+          <w:b/>
+          <w:bCs/>
+          <w:caps/>
+          <w:lang w:val="en-US"/>
+        </w:rPr>
+        <w:t>Čočková polévka</w:t>
+      </w:r>
+      <w:r>
+        <w:rPr>
+          <w:lang w:val="en-US"/>
+        </w:rPr>
+        <w:t xml:space="preserve"> Polévka s černou čočkou</w:t>
+      </w:r>
+      <w:r>
+        <w:rPr>
+          <w:lang w:val="en-US"/>
+        </w:rPr>
+        <w:tab/>
+      </w:r>
+      <w:r>
+        <w:rPr>
+          <w:b/>
+          <w:bCs/>
+          <w:lang w:val="en-US"/>
+        </w:rPr>
+        <w:t xml:space="preserve">17 </w:t>
       </w:r>
       <w:proofErr w:type="spellStart"/>
       <w:r>
@@ -213,7 +315,7 @@
           <w:szCs w:val="24"/>
           <w:lang w:val="en-US"/>
         </w:rPr>
-        <w:t>Hlavní jídla</w:t>
+        <w:t>Hlavní chod</w:t>
       </w:r>
       <w:bookmarkStart w:id="0" w:name="_GoBack"/>
       <w:bookmarkEnd w:id="0"/>

</xml_diff>